<commit_message>
Class Diagram Update - 26 Oct 2023
Changed all non-attribute visibilities to attribute visibilities
</commit_message>
<xml_diff>
--- a/Iteration 1 - Task 2 (Interaction Diagrams and Class Diagram) Updated 26-Oct-2023.docx
+++ b/Iteration 1 - Task 2 (Interaction Diagrams and Class Diagram) Updated 26-Oct-2023.docx
@@ -1499,15 +1499,15 @@
           <w:szCs w:val="24"/>
         </w:rPr>
         <w:drawing>
-          <wp:anchor distT="0" distB="0" distL="114300" distR="114300" simplePos="0" relativeHeight="251664384" behindDoc="1" locked="0" layoutInCell="1" allowOverlap="1" wp14:anchorId="3BC32715" wp14:editId="2817DF57">
+          <wp:anchor distT="0" distB="0" distL="114300" distR="114300" simplePos="0" relativeHeight="251664384" behindDoc="1" locked="0" layoutInCell="1" allowOverlap="1" wp14:anchorId="3BC32715" wp14:editId="5F591815">
             <wp:simplePos x="0" y="0"/>
             <wp:positionH relativeFrom="page">
               <wp:posOffset>85725</wp:posOffset>
             </wp:positionH>
             <wp:positionV relativeFrom="paragraph">
-              <wp:posOffset>2540</wp:posOffset>
+              <wp:posOffset>23891</wp:posOffset>
             </wp:positionV>
-            <wp:extent cx="7426960" cy="3145155"/>
+            <wp:extent cx="7426960" cy="3093563"/>
             <wp:effectExtent l="0" t="0" r="2540" b="0"/>
             <wp:wrapNone/>
             <wp:docPr id="1950461289" name="Picture 1"/>
@@ -1522,7 +1522,7 @@
                     <pic:cNvPicPr/>
                   </pic:nvPicPr>
                   <pic:blipFill>
-                    <a:blip r:embed="rId9">
+                    <a:blip r:embed="rId9" cstate="print">
                       <a:extLst>
                         <a:ext uri="{28A0092B-C50C-407E-A947-70E740481C1C}">
                           <a14:useLocalDpi xmlns:a14="http://schemas.microsoft.com/office/drawing/2010/main" val="0"/>
@@ -1536,7 +1536,7 @@
                   <pic:spPr>
                     <a:xfrm>
                       <a:off x="0" y="0"/>
-                      <a:ext cx="7426960" cy="3145155"/>
+                      <a:ext cx="7426960" cy="3093563"/>
                     </a:xfrm>
                     <a:prstGeom prst="rect">
                       <a:avLst/>

</xml_diff>